<commit_message>
Requerimientos no funcionales terminadas.
</commit_message>
<xml_diff>
--- a/DERCAS/requisitos.docx
+++ b/DERCAS/requisitos.docx
@@ -392,6 +392,267 @@
       </w:pPr>
       <w:r>
         <w:t>Consultar recaudación específica por sorteo individual</w:t>
+      </w:r>
+    </w:p>
+    <w:p>
+      <w:pPr>
+        <w:pStyle w:val="Prrafodelista"/>
+        <w:numPr>
+          <w:ilvl w:val="0"/>
+          <w:numId w:val="1"/>
+        </w:numPr>
+        <w:rPr>
+          <w:b/>
+          <w:bCs/>
+        </w:rPr>
+      </w:pPr>
+      <w:r>
+        <w:rPr>
+          <w:b/>
+          <w:bCs/>
+        </w:rPr>
+        <w:t>Requisitos no funcionales</w:t>
+      </w:r>
+    </w:p>
+    <w:p>
+      <w:pPr>
+        <w:pStyle w:val="Prrafodelista"/>
+        <w:numPr>
+          <w:ilvl w:val="1"/>
+          <w:numId w:val="1"/>
+        </w:numPr>
+        <w:rPr>
+          <w:b/>
+          <w:bCs/>
+          <w:i/>
+          <w:iCs/>
+        </w:rPr>
+      </w:pPr>
+      <w:r>
+        <w:rPr>
+          <w:b/>
+          <w:bCs/>
+          <w:i/>
+          <w:iCs/>
+        </w:rPr>
+        <w:t>Usabilidad</w:t>
+      </w:r>
+    </w:p>
+    <w:p>
+      <w:pPr>
+        <w:pStyle w:val="Prrafodelista"/>
+        <w:numPr>
+          <w:ilvl w:val="2"/>
+          <w:numId w:val="1"/>
+        </w:numPr>
+      </w:pPr>
+      <w:r>
+        <w:t>Interfaz intuitiva con Bootstrap 5</w:t>
+      </w:r>
+    </w:p>
+    <w:p>
+      <w:pPr>
+        <w:pStyle w:val="Prrafodelista"/>
+        <w:numPr>
+          <w:ilvl w:val="2"/>
+          <w:numId w:val="1"/>
+        </w:numPr>
+      </w:pPr>
+      <w:r>
+        <w:t>Tiempo de respuesta menor a 3 segundos</w:t>
+      </w:r>
+    </w:p>
+    <w:p>
+      <w:pPr>
+        <w:pStyle w:val="Prrafodelista"/>
+        <w:numPr>
+          <w:ilvl w:val="2"/>
+          <w:numId w:val="1"/>
+        </w:numPr>
+      </w:pPr>
+      <w:r>
+        <w:t>Navegación consistente entre módulos</w:t>
+      </w:r>
+    </w:p>
+    <w:p>
+      <w:pPr>
+        <w:pStyle w:val="Prrafodelista"/>
+        <w:numPr>
+          <w:ilvl w:val="1"/>
+          <w:numId w:val="1"/>
+        </w:numPr>
+        <w:rPr>
+          <w:b/>
+          <w:bCs/>
+          <w:i/>
+          <w:iCs/>
+        </w:rPr>
+      </w:pPr>
+      <w:r>
+        <w:rPr>
+          <w:b/>
+          <w:bCs/>
+          <w:i/>
+          <w:iCs/>
+        </w:rPr>
+        <w:t>Rendimiento</w:t>
+      </w:r>
+    </w:p>
+    <w:p>
+      <w:pPr>
+        <w:pStyle w:val="Prrafodelista"/>
+        <w:numPr>
+          <w:ilvl w:val="2"/>
+          <w:numId w:val="1"/>
+        </w:numPr>
+      </w:pPr>
+      <w:r>
+        <w:t>Soporte para múltiples usuarios concurrentes</w:t>
+      </w:r>
+    </w:p>
+    <w:p>
+      <w:pPr>
+        <w:pStyle w:val="Prrafodelista"/>
+        <w:numPr>
+          <w:ilvl w:val="2"/>
+          <w:numId w:val="1"/>
+        </w:numPr>
+      </w:pPr>
+      <w:r>
+        <w:t>Capacidad de manejar 1000+ ventas diarias</w:t>
+      </w:r>
+    </w:p>
+    <w:p>
+      <w:pPr>
+        <w:pStyle w:val="Prrafodelista"/>
+        <w:numPr>
+          <w:ilvl w:val="2"/>
+          <w:numId w:val="1"/>
+        </w:numPr>
+      </w:pPr>
+      <w:r>
+        <w:t>Backup automático diario de base de datos</w:t>
+      </w:r>
+    </w:p>
+    <w:p>
+      <w:pPr>
+        <w:pStyle w:val="Prrafodelista"/>
+        <w:numPr>
+          <w:ilvl w:val="1"/>
+          <w:numId w:val="1"/>
+        </w:numPr>
+        <w:rPr>
+          <w:b/>
+          <w:bCs/>
+          <w:i/>
+          <w:iCs/>
+        </w:rPr>
+      </w:pPr>
+      <w:r>
+        <w:rPr>
+          <w:b/>
+          <w:bCs/>
+          <w:i/>
+          <w:iCs/>
+        </w:rPr>
+        <w:t>Seguridad</w:t>
+      </w:r>
+    </w:p>
+    <w:p>
+      <w:pPr>
+        <w:pStyle w:val="Prrafodelista"/>
+        <w:numPr>
+          <w:ilvl w:val="2"/>
+          <w:numId w:val="1"/>
+        </w:numPr>
+      </w:pPr>
+      <w:r>
+        <w:t>Autenticación de usuarios</w:t>
+      </w:r>
+    </w:p>
+    <w:p>
+      <w:pPr>
+        <w:pStyle w:val="Prrafodelista"/>
+        <w:numPr>
+          <w:ilvl w:val="2"/>
+          <w:numId w:val="1"/>
+        </w:numPr>
+      </w:pPr>
+      <w:r>
+        <w:lastRenderedPageBreak/>
+        <w:t>Control de acceso por roles</w:t>
+      </w:r>
+    </w:p>
+    <w:p>
+      <w:pPr>
+        <w:pStyle w:val="Prrafodelista"/>
+        <w:numPr>
+          <w:ilvl w:val="2"/>
+          <w:numId w:val="1"/>
+        </w:numPr>
+      </w:pPr>
+      <w:r>
+        <w:t>Registro de auditoría de operaciones</w:t>
+      </w:r>
+    </w:p>
+    <w:p>
+      <w:pPr>
+        <w:pStyle w:val="Prrafodelista"/>
+        <w:numPr>
+          <w:ilvl w:val="1"/>
+          <w:numId w:val="1"/>
+        </w:numPr>
+        <w:rPr>
+          <w:b/>
+          <w:bCs/>
+          <w:i/>
+          <w:iCs/>
+        </w:rPr>
+      </w:pPr>
+      <w:r>
+        <w:rPr>
+          <w:b/>
+          <w:bCs/>
+          <w:i/>
+          <w:iCs/>
+        </w:rPr>
+        <w:t>Confiabilidad</w:t>
+      </w:r>
+    </w:p>
+    <w:p>
+      <w:pPr>
+        <w:pStyle w:val="Prrafodelista"/>
+        <w:numPr>
+          <w:ilvl w:val="2"/>
+          <w:numId w:val="1"/>
+        </w:numPr>
+      </w:pPr>
+      <w:r>
+        <w:t>Disponibilidad 24/7</w:t>
+      </w:r>
+    </w:p>
+    <w:p>
+      <w:pPr>
+        <w:pStyle w:val="Prrafodelista"/>
+        <w:numPr>
+          <w:ilvl w:val="2"/>
+          <w:numId w:val="1"/>
+        </w:numPr>
+      </w:pPr>
+      <w:r>
+        <w:t>Tolerancia a fallos en operaciones críticas</w:t>
+      </w:r>
+    </w:p>
+    <w:p>
+      <w:pPr>
+        <w:pStyle w:val="Prrafodelista"/>
+        <w:numPr>
+          <w:ilvl w:val="2"/>
+          <w:numId w:val="1"/>
+        </w:numPr>
+      </w:pPr>
+      <w:r>
+        <w:t>Validación de integridad de datos</w:t>
       </w:r>
     </w:p>
     <w:sectPr>

</xml_diff>